<commit_message>
added 'addRun' and re-structured actions
</commit_message>
<xml_diff>
--- a/Big Project/notes.docx
+++ b/Big Project/notes.docx
@@ -193,7 +193,104 @@
         </w:drawing>
       </w:r>
     </w:p>
-    <w:p/>
+    <w:p>
+      <w:r>
+        <w:t>Set the server</w:t>
+      </w:r>
+    </w:p>
+    <w:p>
+      <w:r>
+        <w:rPr>
+          <w:noProof/>
+        </w:rPr>
+        <w:drawing>
+          <wp:inline distT="0" distB="0" distL="0" distR="0" wp14:anchorId="1AE753A9" wp14:editId="04555ED8">
+            <wp:extent cx="5731510" cy="444500"/>
+            <wp:effectExtent l="0" t="0" r="2540" b="0"/>
+            <wp:docPr id="11" name="Picture 11"/>
+            <wp:cNvGraphicFramePr>
+              <a:graphicFrameLocks xmlns:a="http://schemas.openxmlformats.org/drawingml/2006/main" noChangeAspect="1"/>
+            </wp:cNvGraphicFramePr>
+            <a:graphic xmlns:a="http://schemas.openxmlformats.org/drawingml/2006/main">
+              <a:graphicData uri="http://schemas.openxmlformats.org/drawingml/2006/picture">
+                <pic:pic xmlns:pic="http://schemas.openxmlformats.org/drawingml/2006/picture">
+                  <pic:nvPicPr>
+                    <pic:cNvPr id="1" name=""/>
+                    <pic:cNvPicPr/>
+                  </pic:nvPicPr>
+                  <pic:blipFill>
+                    <a:blip r:embed="rId11"/>
+                    <a:stretch>
+                      <a:fillRect/>
+                    </a:stretch>
+                  </pic:blipFill>
+                  <pic:spPr>
+                    <a:xfrm>
+                      <a:off x="0" y="0"/>
+                      <a:ext cx="5731510" cy="444500"/>
+                    </a:xfrm>
+                    <a:prstGeom prst="rect">
+                      <a:avLst/>
+                    </a:prstGeom>
+                  </pic:spPr>
+                </pic:pic>
+              </a:graphicData>
+            </a:graphic>
+          </wp:inline>
+        </w:drawing>
+      </w:r>
+    </w:p>
+    <w:p>
+      <w:r>
+        <w:t>Run the server</w:t>
+      </w:r>
+    </w:p>
+    <w:p>
+      <w:r>
+        <w:rPr>
+          <w:noProof/>
+        </w:rPr>
+        <w:drawing>
+          <wp:inline distT="0" distB="0" distL="0" distR="0" wp14:anchorId="4C583BC5" wp14:editId="077980F1">
+            <wp:extent cx="5731510" cy="426720"/>
+            <wp:effectExtent l="0" t="0" r="2540" b="0"/>
+            <wp:docPr id="12" name="Picture 12"/>
+            <wp:cNvGraphicFramePr>
+              <a:graphicFrameLocks xmlns:a="http://schemas.openxmlformats.org/drawingml/2006/main" noChangeAspect="1"/>
+            </wp:cNvGraphicFramePr>
+            <a:graphic xmlns:a="http://schemas.openxmlformats.org/drawingml/2006/main">
+              <a:graphicData uri="http://schemas.openxmlformats.org/drawingml/2006/picture">
+                <pic:pic xmlns:pic="http://schemas.openxmlformats.org/drawingml/2006/picture">
+                  <pic:nvPicPr>
+                    <pic:cNvPr id="1" name=""/>
+                    <pic:cNvPicPr/>
+                  </pic:nvPicPr>
+                  <pic:blipFill>
+                    <a:blip r:embed="rId12"/>
+                    <a:stretch>
+                      <a:fillRect/>
+                    </a:stretch>
+                  </pic:blipFill>
+                  <pic:spPr>
+                    <a:xfrm>
+                      <a:off x="0" y="0"/>
+                      <a:ext cx="5731510" cy="426720"/>
+                    </a:xfrm>
+                    <a:prstGeom prst="rect">
+                      <a:avLst/>
+                    </a:prstGeom>
+                  </pic:spPr>
+                </pic:pic>
+              </a:graphicData>
+            </a:graphic>
+          </wp:inline>
+        </w:drawing>
+      </w:r>
+    </w:p>
+    <w:p>
+      <w:bookmarkStart w:id="0" w:name="_GoBack"/>
+      <w:bookmarkEnd w:id="0"/>
+    </w:p>
     <w:p>
       <w:r>
         <w:t>TESTING:</w:t>
@@ -233,7 +330,7 @@
                     <pic:cNvPicPr/>
                   </pic:nvPicPr>
                   <pic:blipFill>
-                    <a:blip r:embed="rId11"/>
+                    <a:blip r:embed="rId13"/>
                     <a:stretch>
                       <a:fillRect/>
                     </a:stretch>
@@ -288,7 +385,7 @@
                     <pic:cNvPicPr/>
                   </pic:nvPicPr>
                   <pic:blipFill>
-                    <a:blip r:embed="rId12"/>
+                    <a:blip r:embed="rId14"/>
                     <a:stretch>
                       <a:fillRect/>
                     </a:stretch>
@@ -322,6 +419,7 @@
         <w:rPr>
           <w:noProof/>
         </w:rPr>
+        <w:lastRenderedPageBreak/>
         <w:drawing>
           <wp:inline distT="0" distB="0" distL="0" distR="0" wp14:anchorId="47EBBBAE" wp14:editId="37D6000F">
             <wp:extent cx="5731510" cy="1623060"/>
@@ -338,7 +436,7 @@
                     <pic:cNvPicPr/>
                   </pic:nvPicPr>
                   <pic:blipFill>
-                    <a:blip r:embed="rId13"/>
+                    <a:blip r:embed="rId15"/>
                     <a:stretch>
                       <a:fillRect/>
                     </a:stretch>
@@ -362,10 +460,7 @@
     <w:p/>
     <w:p/>
     <w:p>
-      <w:bookmarkStart w:id="0" w:name="_GoBack"/>
-      <w:bookmarkEnd w:id="0"/>
-      <w:r>
-        <w:lastRenderedPageBreak/>
+      <w:r>
         <w:t xml:space="preserve">Test delete and show runs </w:t>
       </w:r>
       <w:r>
@@ -393,7 +488,7 @@
                     <pic:cNvPicPr/>
                   </pic:nvPicPr>
                   <pic:blipFill>
-                    <a:blip r:embed="rId14"/>
+                    <a:blip r:embed="rId16"/>
                     <a:stretch>
                       <a:fillRect/>
                     </a:stretch>
@@ -402,6 +497,53 @@
                     <a:xfrm>
                       <a:off x="0" y="0"/>
                       <a:ext cx="5731510" cy="866140"/>
+                    </a:xfrm>
+                    <a:prstGeom prst="rect">
+                      <a:avLst/>
+                    </a:prstGeom>
+                  </pic:spPr>
+                </pic:pic>
+              </a:graphicData>
+            </a:graphic>
+          </wp:inline>
+        </w:drawing>
+      </w:r>
+    </w:p>
+    <w:p>
+      <w:r>
+        <w:t>To exit virtual environment</w:t>
+      </w:r>
+    </w:p>
+    <w:p>
+      <w:r>
+        <w:rPr>
+          <w:noProof/>
+        </w:rPr>
+        <w:drawing>
+          <wp:inline distT="0" distB="0" distL="0" distR="0" wp14:anchorId="183F9541" wp14:editId="366A0539">
+            <wp:extent cx="5731510" cy="308610"/>
+            <wp:effectExtent l="0" t="0" r="2540" b="0"/>
+            <wp:docPr id="5" name="Picture 5"/>
+            <wp:cNvGraphicFramePr>
+              <a:graphicFrameLocks xmlns:a="http://schemas.openxmlformats.org/drawingml/2006/main" noChangeAspect="1"/>
+            </wp:cNvGraphicFramePr>
+            <a:graphic xmlns:a="http://schemas.openxmlformats.org/drawingml/2006/main">
+              <a:graphicData uri="http://schemas.openxmlformats.org/drawingml/2006/picture">
+                <pic:pic xmlns:pic="http://schemas.openxmlformats.org/drawingml/2006/picture">
+                  <pic:nvPicPr>
+                    <pic:cNvPr id="1" name=""/>
+                    <pic:cNvPicPr/>
+                  </pic:nvPicPr>
+                  <pic:blipFill>
+                    <a:blip r:embed="rId17"/>
+                    <a:stretch>
+                      <a:fillRect/>
+                    </a:stretch>
+                  </pic:blipFill>
+                  <pic:spPr>
+                    <a:xfrm>
+                      <a:off x="0" y="0"/>
+                      <a:ext cx="5731510" cy="308610"/>
                     </a:xfrm>
                     <a:prstGeom prst="rect">
                       <a:avLst/>
@@ -1149,6 +1291,21 @@
 </file>
 
 <file path=customXml/item1.xml><?xml version="1.0" encoding="utf-8"?>
+<p:properties xmlns:p="http://schemas.microsoft.com/office/2006/metadata/properties" xmlns:xsi="http://www.w3.org/2001/XMLSchema-instance" xmlns:pc="http://schemas.microsoft.com/office/infopath/2007/PartnerControls">
+  <documentManagement/>
+</p:properties>
+</file>
+
+<file path=customXml/item2.xml><?xml version="1.0" encoding="utf-8"?>
+<?mso-contentType ?>
+<FormTemplates xmlns="http://schemas.microsoft.com/sharepoint/v3/contenttype/forms">
+  <Display>DocumentLibraryForm</Display>
+  <Edit>DocumentLibraryForm</Edit>
+  <New>DocumentLibraryForm</New>
+</FormTemplates>
+</file>
+
+<file path=customXml/item3.xml><?xml version="1.0" encoding="utf-8"?>
 <ct:contentTypeSchema xmlns:ct="http://schemas.microsoft.com/office/2006/metadata/contentType" xmlns:ma="http://schemas.microsoft.com/office/2006/metadata/properties/metaAttributes" ct:_="" ma:_="" ma:contentTypeName="Document" ma:contentTypeID="0x01010075F86E9514188E4DB4EE5528F04747E6" ma:contentTypeVersion="7" ma:contentTypeDescription="Create a new document." ma:contentTypeScope="" ma:versionID="8e7c6b083c10af241d3cdb75e20da69c">
   <xsd:schema xmlns:xsd="http://www.w3.org/2001/XMLSchema" xmlns:xs="http://www.w3.org/2001/XMLSchema" xmlns:p="http://schemas.microsoft.com/office/2006/metadata/properties" xmlns:ns3="c08a0bde-4239-47db-aa68-5f229db8fab9" targetNamespace="http://schemas.microsoft.com/office/2006/metadata/properties" ma:root="true" ma:fieldsID="5baeae579dda89506501064154e736e1" ns3:_="">
     <xsd:import namespace="c08a0bde-4239-47db-aa68-5f229db8fab9"/>
@@ -1312,22 +1469,24 @@
 </ct:contentTypeSchema>
 </file>
 
-<file path=customXml/item2.xml><?xml version="1.0" encoding="utf-8"?>
-<?mso-contentType ?>
-<FormTemplates xmlns="http://schemas.microsoft.com/sharepoint/v3/contenttype/forms">
-  <Display>DocumentLibraryForm</Display>
-  <Edit>DocumentLibraryForm</Edit>
-  <New>DocumentLibraryForm</New>
-</FormTemplates>
+<file path=customXml/itemProps1.xml><?xml version="1.0" encoding="utf-8"?>
+<ds:datastoreItem xmlns:ds="http://schemas.openxmlformats.org/officeDocument/2006/customXml" ds:itemID="{B018F5AB-9EC5-4359-ABA4-6D4F310BD890}">
+  <ds:schemaRefs>
+    <ds:schemaRef ds:uri="http://schemas.microsoft.com/office/2006/metadata/properties"/>
+    <ds:schemaRef ds:uri="http://schemas.microsoft.com/office/infopath/2007/PartnerControls"/>
+  </ds:schemaRefs>
+</ds:datastoreItem>
 </file>
 
-<file path=customXml/item3.xml><?xml version="1.0" encoding="utf-8"?>
-<p:properties xmlns:p="http://schemas.microsoft.com/office/2006/metadata/properties" xmlns:xsi="http://www.w3.org/2001/XMLSchema-instance" xmlns:pc="http://schemas.microsoft.com/office/infopath/2007/PartnerControls">
-  <documentManagement/>
-</p:properties>
+<file path=customXml/itemProps2.xml><?xml version="1.0" encoding="utf-8"?>
+<ds:datastoreItem xmlns:ds="http://schemas.openxmlformats.org/officeDocument/2006/customXml" ds:itemID="{C2E9C3B0-51D8-4605-96A6-41B98973576C}">
+  <ds:schemaRefs>
+    <ds:schemaRef ds:uri="http://schemas.microsoft.com/sharepoint/v3/contenttype/forms"/>
+  </ds:schemaRefs>
+</ds:datastoreItem>
 </file>
 
-<file path=customXml/itemProps1.xml><?xml version="1.0" encoding="utf-8"?>
+<file path=customXml/itemProps3.xml><?xml version="1.0" encoding="utf-8"?>
 <ds:datastoreItem xmlns:ds="http://schemas.openxmlformats.org/officeDocument/2006/customXml" ds:itemID="{7BE97AC7-5E98-4E68-B90D-221AF6CA1CDE}">
   <ds:schemaRefs>
     <ds:schemaRef ds:uri="http://schemas.microsoft.com/office/2006/metadata/contentType"/>
@@ -1343,21 +1502,4 @@
     <ds:schemaRef ds:uri="http://schemas.microsoft.com/internal/obd"/>
   </ds:schemaRefs>
 </ds:datastoreItem>
-</file>
-
-<file path=customXml/itemProps2.xml><?xml version="1.0" encoding="utf-8"?>
-<ds:datastoreItem xmlns:ds="http://schemas.openxmlformats.org/officeDocument/2006/customXml" ds:itemID="{C2E9C3B0-51D8-4605-96A6-41B98973576C}">
-  <ds:schemaRefs>
-    <ds:schemaRef ds:uri="http://schemas.microsoft.com/sharepoint/v3/contenttype/forms"/>
-  </ds:schemaRefs>
-</ds:datastoreItem>
-</file>
-
-<file path=customXml/itemProps3.xml><?xml version="1.0" encoding="utf-8"?>
-<ds:datastoreItem xmlns:ds="http://schemas.openxmlformats.org/officeDocument/2006/customXml" ds:itemID="{B018F5AB-9EC5-4359-ABA4-6D4F310BD890}">
-  <ds:schemaRefs>
-    <ds:schemaRef ds:uri="http://schemas.microsoft.com/office/2006/metadata/properties"/>
-    <ds:schemaRef ds:uri="http://schemas.microsoft.com/office/infopath/2007/PartnerControls"/>
-  </ds:schemaRefs>
-</ds:datastoreItem>
 </file>
</xml_diff>